<commit_message>
Adds edits to artist's notes
</commit_message>
<xml_diff>
--- a/media/Artist's Notes.docx
+++ b/media/Artist's Notes.docx
@@ -207,7 +207,7 @@
           <w:color w:val="202124"/>
           <w:shd w:val="clear" w:color="auto" w:fill="FFFFFF"/>
         </w:rPr>
-        <w:t>, I fell in love with graph theory, which describes the mathematical underpinnings of descriptions of connections</w:t>
+        <w:t>, I fell in love with graph theory, which describes the mathematical underpinnings of connections</w:t>
       </w:r>
       <w:r>
         <w:rPr>
@@ -277,7 +277,23 @@
             <w:rFonts w:ascii="Georgia" w:hAnsi="Georgia"/>
             <w:shd w:val="clear" w:color="auto" w:fill="FFFFFF"/>
           </w:rPr>
-          <w:t xml:space="preserve">Gutenberg </w:t>
+          <w:t>Gutenberg</w:t>
+        </w:r>
+        <w:r>
+          <w:rPr>
+            <w:rStyle w:val="Hyperlink"/>
+            <w:rFonts w:ascii="Georgia" w:hAnsi="Georgia"/>
+            <w:shd w:val="clear" w:color="auto" w:fill="FFFFFF"/>
+          </w:rPr>
+          <w:t xml:space="preserve"> Project</w:t>
+        </w:r>
+        <w:r>
+          <w:rPr>
+            <w:rStyle w:val="Hyperlink"/>
+            <w:rFonts w:ascii="Georgia" w:hAnsi="Georgia"/>
+            <w:shd w:val="clear" w:color="auto" w:fill="FFFFFF"/>
+          </w:rPr>
+          <w:t xml:space="preserve"> </w:t>
         </w:r>
       </w:hyperlink>
       <w:r>
@@ -304,25 +320,99 @@
           <w:color w:val="202124"/>
           <w:shd w:val="clear" w:color="auto" w:fill="FFFFFF"/>
         </w:rPr>
-        <w:t xml:space="preserve">. What I argued was that the book was somewhat of a reverse skeuomorph because skeuomorphs usually are used to aid in the use of new technology by taking the redundant form of old, but this book-object in fact discourages the use of new technology by taking the form of old. I wanted to lean into that idea and cast the </w:t>
-      </w:r>
-      <w:proofErr w:type="gramStart"/>
-      <w:r>
-        <w:rPr>
-          <w:rFonts w:ascii="Georgia" w:hAnsi="Georgia"/>
-          <w:color w:val="202124"/>
-          <w:shd w:val="clear" w:color="auto" w:fill="FFFFFF"/>
-        </w:rPr>
-        <w:t>aforementioned book</w:t>
-      </w:r>
-      <w:proofErr w:type="gramEnd"/>
-      <w:r>
-        <w:rPr>
-          <w:rFonts w:ascii="Georgia" w:hAnsi="Georgia"/>
-          <w:color w:val="202124"/>
-          <w:shd w:val="clear" w:color="auto" w:fill="FFFFFF"/>
-        </w:rPr>
-        <w:t xml:space="preserve"> into a new technology that actively discourages its reading by taking the form of old. Thus, Stiles, and adversarial digital user interface inspired by manuscripts and printed text.</w:t>
+        <w:t>. What I argued was that the book was somewhat of a reverse skeuomorph because skeuomorphs usually are used to aid in the use of new technology by taking the</w:t>
+      </w:r>
+      <w:r>
+        <w:rPr>
+          <w:rFonts w:ascii="Georgia" w:hAnsi="Georgia"/>
+          <w:color w:val="202124"/>
+          <w:shd w:val="clear" w:color="auto" w:fill="FFFFFF"/>
+        </w:rPr>
+        <w:t xml:space="preserve"> more familiar but now defunct </w:t>
+      </w:r>
+      <w:r>
+        <w:rPr>
+          <w:rFonts w:ascii="Georgia" w:hAnsi="Georgia"/>
+          <w:color w:val="202124"/>
+          <w:shd w:val="clear" w:color="auto" w:fill="FFFFFF"/>
+        </w:rPr>
+        <w:t xml:space="preserve">form of old, but this book-object in fact discourages the use of new technology </w:t>
+      </w:r>
+      <w:r>
+        <w:rPr>
+          <w:rFonts w:ascii="Georgia" w:hAnsi="Georgia"/>
+          <w:color w:val="202124"/>
+          <w:shd w:val="clear" w:color="auto" w:fill="FFFFFF"/>
+        </w:rPr>
+        <w:t xml:space="preserve">as it takes the </w:t>
+      </w:r>
+      <w:r>
+        <w:rPr>
+          <w:rFonts w:ascii="Georgia" w:hAnsi="Georgia"/>
+          <w:color w:val="202124"/>
+          <w:shd w:val="clear" w:color="auto" w:fill="FFFFFF"/>
+        </w:rPr>
+        <w:t>form of old</w:t>
+      </w:r>
+      <w:r>
+        <w:rPr>
+          <w:rFonts w:ascii="Georgia" w:hAnsi="Georgia"/>
+          <w:color w:val="202124"/>
+          <w:shd w:val="clear" w:color="auto" w:fill="FFFFFF"/>
+        </w:rPr>
+        <w:t xml:space="preserve"> (see the link for more details)</w:t>
+      </w:r>
+      <w:r>
+        <w:rPr>
+          <w:rFonts w:ascii="Georgia" w:hAnsi="Georgia"/>
+          <w:color w:val="202124"/>
+          <w:shd w:val="clear" w:color="auto" w:fill="FFFFFF"/>
+        </w:rPr>
+        <w:t xml:space="preserve">. I wanted to lean into that idea and cast </w:t>
+      </w:r>
+      <w:r>
+        <w:rPr>
+          <w:rFonts w:ascii="Georgia" w:hAnsi="Georgia"/>
+          <w:i/>
+          <w:iCs/>
+          <w:color w:val="202124"/>
+          <w:shd w:val="clear" w:color="auto" w:fill="FFFFFF"/>
+        </w:rPr>
+        <w:t xml:space="preserve">Introduction to Algorithms </w:t>
+      </w:r>
+      <w:r>
+        <w:rPr>
+          <w:rFonts w:ascii="Georgia" w:hAnsi="Georgia"/>
+          <w:color w:val="202124"/>
+          <w:shd w:val="clear" w:color="auto" w:fill="FFFFFF"/>
+        </w:rPr>
+        <w:t xml:space="preserve">into a new technology that actively discourages its reading by taking the form of old. Thus, </w:t>
+      </w:r>
+      <w:r>
+        <w:rPr>
+          <w:rFonts w:ascii="Georgia" w:hAnsi="Georgia"/>
+          <w:color w:val="202124"/>
+          <w:shd w:val="clear" w:color="auto" w:fill="FFFFFF"/>
+        </w:rPr>
+        <w:t xml:space="preserve">I made </w:t>
+      </w:r>
+      <w:r>
+        <w:rPr>
+          <w:rFonts w:ascii="Georgia" w:hAnsi="Georgia"/>
+          <w:i/>
+          <w:iCs/>
+          <w:color w:val="202124"/>
+          <w:shd w:val="clear" w:color="auto" w:fill="FFFFFF"/>
+        </w:rPr>
+        <w:t>Stiles</w:t>
+      </w:r>
+      <w:r>
+        <w:rPr>
+          <w:rFonts w:ascii="Georgia" w:hAnsi="Georgia"/>
+          <w:color w:val="202124"/>
+          <w:shd w:val="clear" w:color="auto" w:fill="FFFFFF"/>
+        </w:rPr>
+        <w:t>, an adversarial digital user interface inspired by manuscripts and printed text.</w:t>
       </w:r>
     </w:p>
     <w:p>
@@ -353,7 +443,55 @@
           <w:shd w:val="clear" w:color="auto" w:fill="FFFFFF"/>
         </w:rPr>
         <w:lastRenderedPageBreak/>
-        <w:t xml:space="preserve">I started by including a brief description of the navigation of the project (and apology) on the index page. I think the difficulty of using the UI makes it somewhat of a puzzle, and I encourage those brave enough to try to connect adjacent parts of the chapter. That said, I wanted to describe the way new pages are reached (there are several interesting notes to be made regarding the subversion of </w:t>
+        <w:t xml:space="preserve">I started by including a brief description of the project </w:t>
+      </w:r>
+      <w:r>
+        <w:rPr>
+          <w:rFonts w:ascii="Georgia" w:hAnsi="Georgia"/>
+          <w:color w:val="202124"/>
+          <w:shd w:val="clear" w:color="auto" w:fill="FFFFFF"/>
+        </w:rPr>
+        <w:t xml:space="preserve">and how to navigate it </w:t>
+      </w:r>
+      <w:r>
+        <w:rPr>
+          <w:rFonts w:ascii="Georgia" w:hAnsi="Georgia"/>
+          <w:color w:val="202124"/>
+          <w:shd w:val="clear" w:color="auto" w:fill="FFFFFF"/>
+        </w:rPr>
+        <w:t>(</w:t>
+      </w:r>
+      <w:r>
+        <w:rPr>
+          <w:rFonts w:ascii="Georgia" w:hAnsi="Georgia"/>
+          <w:color w:val="202124"/>
+          <w:shd w:val="clear" w:color="auto" w:fill="FFFFFF"/>
+        </w:rPr>
+        <w:t xml:space="preserve">as well as an </w:t>
+      </w:r>
+      <w:r>
+        <w:rPr>
+          <w:rFonts w:ascii="Georgia" w:hAnsi="Georgia"/>
+          <w:color w:val="202124"/>
+          <w:shd w:val="clear" w:color="auto" w:fill="FFFFFF"/>
+        </w:rPr>
+        <w:t xml:space="preserve">apology) on the index page. I think the difficulty of using the UI makes it somewhat of a puzzle, and I encourage those brave enough to try to </w:t>
+      </w:r>
+      <w:r>
+        <w:rPr>
+          <w:rFonts w:ascii="Georgia" w:hAnsi="Georgia"/>
+          <w:color w:val="202124"/>
+          <w:shd w:val="clear" w:color="auto" w:fill="FFFFFF"/>
+        </w:rPr>
+        <w:t>figure out the logical ordering of the pages</w:t>
+      </w:r>
+      <w:r>
+        <w:rPr>
+          <w:rFonts w:ascii="Georgia" w:hAnsi="Georgia"/>
+          <w:color w:val="202124"/>
+          <w:shd w:val="clear" w:color="auto" w:fill="FFFFFF"/>
+        </w:rPr>
+        <w:t xml:space="preserve">. That said, I wanted to describe the way new pages are reached (there are several interesting notes to be made regarding the subversion of </w:t>
       </w:r>
       <w:r>
         <w:rPr>
@@ -380,31 +518,153 @@
           <w:color w:val="202124"/>
           <w:shd w:val="clear" w:color="auto" w:fill="FFFFFF"/>
         </w:rPr>
-        <w:t xml:space="preserve">I should mention that each page is sort of independently is a bit based on a concept from class. I tried to make each interesting programmatically, visually, and intellectually, however, there wasn’t much to tie them together. As I was working on this, I ran into some personal issues that caused me to miss some class, and I was sort of frustrated with the callousness of the pacing from my classes. I thought a good way to tie together an adversarial user interface would be to design is like a Cornell Engineering class, and so I randomly jump </w:t>
-      </w:r>
-      <w:r>
-        <w:rPr>
-          <w:rFonts w:ascii="Georgia" w:hAnsi="Georgia"/>
-          <w:color w:val="202124"/>
-          <w:shd w:val="clear" w:color="auto" w:fill="FFFFFF"/>
-        </w:rPr>
-        <w:t>from page to page after a random time interval that’s a little too short to read each. This is because, on the test, you’ll be expected to recall the information in a random order, and you’re expected to be able to keep pace with your peers.</w:t>
-      </w:r>
-      <w:r>
-        <w:rPr>
-          <w:rFonts w:ascii="Georgia" w:hAnsi="Georgia"/>
-          <w:color w:val="202124"/>
-          <w:shd w:val="clear" w:color="auto" w:fill="FFFFFF"/>
-        </w:rPr>
-        <w:t xml:space="preserve"> It’s named Stiles because, as best I could tell, the originator of the modern grading scheme began with a Yale president named Ezra Stiles. I would have named it Ezra, since that’s also the name of the founder of Cornell, but that seemed a little too </w:t>
-      </w:r>
-      <w:r>
-        <w:rPr>
-          <w:rFonts w:ascii="Georgia" w:hAnsi="Georgia"/>
-          <w:color w:val="202124"/>
-          <w:shd w:val="clear" w:color="auto" w:fill="FFFFFF"/>
-        </w:rPr>
-        <w:t>on the nose</w:t>
+        <w:t xml:space="preserve">I should mention that each page is sort of independently is a bit based on a concept from class. I tried to make each interesting programmatically, visually, and intellectually, however, there wasn’t much to tie them together. As I was working on this, I ran into some personal issues that caused me to miss some class, and I was sort of frustrated with the callousness of the pacing from my </w:t>
+      </w:r>
+      <w:r>
+        <w:rPr>
+          <w:rFonts w:ascii="Georgia" w:hAnsi="Georgia"/>
+          <w:color w:val="202124"/>
+          <w:shd w:val="clear" w:color="auto" w:fill="FFFFFF"/>
+        </w:rPr>
+        <w:t xml:space="preserve">(engineering) </w:t>
+      </w:r>
+      <w:r>
+        <w:rPr>
+          <w:rFonts w:ascii="Georgia" w:hAnsi="Georgia"/>
+          <w:color w:val="202124"/>
+          <w:shd w:val="clear" w:color="auto" w:fill="FFFFFF"/>
+        </w:rPr>
+        <w:t>classes. I thought a good way to tie together an adversarial user interface would be to design i</w:t>
+      </w:r>
+      <w:r>
+        <w:rPr>
+          <w:rFonts w:ascii="Georgia" w:hAnsi="Georgia"/>
+          <w:color w:val="202124"/>
+          <w:shd w:val="clear" w:color="auto" w:fill="FFFFFF"/>
+        </w:rPr>
+        <w:t>t</w:t>
+      </w:r>
+      <w:r>
+        <w:rPr>
+          <w:rFonts w:ascii="Georgia" w:hAnsi="Georgia"/>
+          <w:color w:val="202124"/>
+          <w:shd w:val="clear" w:color="auto" w:fill="FFFFFF"/>
+        </w:rPr>
+        <w:t xml:space="preserve"> like a Cornell Engineering class, and so I randomly jump </w:t>
+      </w:r>
+      <w:r>
+        <w:rPr>
+          <w:rFonts w:ascii="Georgia" w:hAnsi="Georgia"/>
+          <w:color w:val="202124"/>
+          <w:shd w:val="clear" w:color="auto" w:fill="FFFFFF"/>
+        </w:rPr>
+        <w:t xml:space="preserve">from page to page after a random time interval that’s a little too short to read each. This is because, </w:t>
+      </w:r>
+      <w:r>
+        <w:rPr>
+          <w:rFonts w:ascii="Georgia" w:hAnsi="Georgia"/>
+          <w:color w:val="202124"/>
+          <w:shd w:val="clear" w:color="auto" w:fill="FFFFFF"/>
+        </w:rPr>
+        <w:t>“</w:t>
+      </w:r>
+      <w:r>
+        <w:rPr>
+          <w:rFonts w:ascii="Georgia" w:hAnsi="Georgia"/>
+          <w:color w:val="202124"/>
+          <w:shd w:val="clear" w:color="auto" w:fill="FFFFFF"/>
+        </w:rPr>
+        <w:t>on the test, you’ll be expected to recall the information in a random order, and you’re expected to be able to keep pace with your peer</w:t>
+      </w:r>
+      <w:r>
+        <w:rPr>
+          <w:rFonts w:ascii="Georgia" w:hAnsi="Georgia"/>
+          <w:color w:val="202124"/>
+          <w:shd w:val="clear" w:color="auto" w:fill="FFFFFF"/>
+        </w:rPr>
+        <w:t>s</w:t>
+      </w:r>
+      <w:r>
+        <w:rPr>
+          <w:rFonts w:ascii="Georgia" w:hAnsi="Georgia"/>
+          <w:color w:val="202124"/>
+          <w:shd w:val="clear" w:color="auto" w:fill="FFFFFF"/>
+        </w:rPr>
+        <w:t>.</w:t>
+      </w:r>
+      <w:r>
+        <w:rPr>
+          <w:rFonts w:ascii="Georgia" w:hAnsi="Georgia"/>
+          <w:color w:val="202124"/>
+          <w:shd w:val="clear" w:color="auto" w:fill="FFFFFF"/>
+        </w:rPr>
+        <w:t>”</w:t>
+      </w:r>
+      <w:r>
+        <w:rPr>
+          <w:rFonts w:ascii="Georgia" w:hAnsi="Georgia"/>
+          <w:color w:val="202124"/>
+          <w:shd w:val="clear" w:color="auto" w:fill="FFFFFF"/>
+        </w:rPr>
+        <w:t xml:space="preserve"> </w:t>
+      </w:r>
+      <w:r>
+        <w:rPr>
+          <w:rFonts w:ascii="Georgia" w:hAnsi="Georgia"/>
+          <w:color w:val="202124"/>
+          <w:shd w:val="clear" w:color="auto" w:fill="FFFFFF"/>
+        </w:rPr>
+        <w:t>I’ll refrain from citing that quote, but i</w:t>
+      </w:r>
+      <w:r>
+        <w:rPr>
+          <w:rFonts w:ascii="Georgia" w:hAnsi="Georgia"/>
+          <w:color w:val="202124"/>
+          <w:shd w:val="clear" w:color="auto" w:fill="FFFFFF"/>
+        </w:rPr>
+        <w:t>t’s named Stiles because, as best I could tell, the originator of the modern grading scheme began with a Yale president named Ezra Stiles</w:t>
+      </w:r>
+      <w:r>
+        <w:rPr>
+          <w:rFonts w:ascii="Georgia" w:hAnsi="Georgia"/>
+          <w:color w:val="202124"/>
+          <w:shd w:val="clear" w:color="auto" w:fill="FFFFFF"/>
+        </w:rPr>
+        <w:t xml:space="preserve"> (</w:t>
+      </w:r>
+      <w:r>
+        <w:rPr>
+          <w:rFonts w:ascii="Georgia" w:hAnsi="Georgia"/>
+          <w:color w:val="202124"/>
+          <w:shd w:val="clear" w:color="auto" w:fill="FFFFFF"/>
+        </w:rPr>
+        <w:t>I would have named it Ezra, since that’s also the name of the founder of Cornell, but that seemed a little too</w:t>
+      </w:r>
+      <w:r>
+        <w:rPr>
+          <w:rFonts w:ascii="Georgia" w:hAnsi="Georgia"/>
+          <w:color w:val="202124"/>
+          <w:shd w:val="clear" w:color="auto" w:fill="FFFFFF"/>
+        </w:rPr>
+        <w:t xml:space="preserve"> belligerent to put on my public </w:t>
+      </w:r>
+      <w:proofErr w:type="spellStart"/>
+      <w:r>
+        <w:rPr>
+          <w:rFonts w:ascii="Georgia" w:hAnsi="Georgia"/>
+          <w:color w:val="202124"/>
+          <w:shd w:val="clear" w:color="auto" w:fill="FFFFFF"/>
+        </w:rPr>
+        <w:t>Github</w:t>
+      </w:r>
+      <w:proofErr w:type="spellEnd"/>
+      <w:r>
+        <w:rPr>
+          <w:rFonts w:ascii="Georgia" w:hAnsi="Georgia"/>
+          <w:color w:val="202124"/>
+          <w:shd w:val="clear" w:color="auto" w:fill="FFFFFF"/>
+        </w:rPr>
+        <w:t>)</w:t>
       </w:r>
       <w:r>
         <w:rPr>
@@ -449,7 +709,16 @@
           <w:color w:val="202124"/>
           <w:shd w:val="clear" w:color="auto" w:fill="FFFFFF"/>
         </w:rPr>
-        <w:t xml:space="preserve"> what this question means, but feel free to follow up with me after class if you really want an answer.</w:t>
+        <w:t xml:space="preserve"> </w:t>
+      </w:r>
+      <w:r>
+        <w:rPr>
+          <w:rFonts w:ascii="Georgia" w:hAnsi="Georgia"/>
+          <w:color w:val="202124"/>
+          <w:shd w:val="clear" w:color="auto" w:fill="FFFFFF"/>
+        </w:rPr>
+        <w:lastRenderedPageBreak/>
+        <w:t>what this question means, but feel free to follow up with me after class if you really want an answer.</w:t>
       </w:r>
     </w:p>
     <w:p>
@@ -468,7 +737,6 @@
           <w:color w:val="202124"/>
           <w:shd w:val="clear" w:color="auto" w:fill="FFFFFF"/>
         </w:rPr>
-        <w:lastRenderedPageBreak/>
         <w:t xml:space="preserve">Anyways, my favorite </w:t>
       </w:r>
       <w:r>
@@ -519,7 +787,31 @@
           <w:color w:val="202124"/>
           <w:shd w:val="clear" w:color="auto" w:fill="FFFFFF"/>
         </w:rPr>
-        <w:t>class discussion was centered around how fonts affect our perception and interactions with media. I kind of imagined a well-intentioned UI designer, fresh out of a data structures class, that employed the following strategy to neutralize the effect of the fonts (since, of course</w:t>
+        <w:t xml:space="preserve">class discussion was centered around how fonts affect our perception and interactions with media. I kind of imagined a well-intentioned UI designer, fresh out of a data structures class, that employed the following strategy to neutralize the effect of the fonts </w:t>
+      </w:r>
+      <w:r>
+        <w:rPr>
+          <w:rFonts w:ascii="Georgia" w:hAnsi="Georgia"/>
+          <w:color w:val="202124"/>
+          <w:shd w:val="clear" w:color="auto" w:fill="FFFFFF"/>
+        </w:rPr>
+        <w:t>(</w:t>
+      </w:r>
+      <w:r>
+        <w:rPr>
+          <w:rFonts w:ascii="Georgia" w:hAnsi="Georgia"/>
+          <w:color w:val="202124"/>
+          <w:shd w:val="clear" w:color="auto" w:fill="FFFFFF"/>
+        </w:rPr>
+        <w:t>of cours</w:t>
+      </w:r>
+      <w:r>
+        <w:rPr>
+          <w:rFonts w:ascii="Georgia" w:hAnsi="Georgia"/>
+          <w:color w:val="202124"/>
+          <w:shd w:val="clear" w:color="auto" w:fill="FFFFFF"/>
+        </w:rPr>
+        <w:t xml:space="preserve">e, </w:t>
       </w:r>
       <w:r>
         <w:rPr>
@@ -529,16 +821,6 @@
           <w:color w:val="202124"/>
           <w:shd w:val="clear" w:color="auto" w:fill="FFFFFF"/>
         </w:rPr>
-        <w:t xml:space="preserve"> </w:t>
-      </w:r>
-      <w:r>
-        <w:rPr>
-          <w:rFonts w:ascii="Georgia" w:hAnsi="Georgia"/>
-          <w:i/>
-          <w:iCs/>
-          <w:color w:val="202124"/>
-          <w:shd w:val="clear" w:color="auto" w:fill="FFFFFF"/>
-        </w:rPr>
         <w:t xml:space="preserve">Introduction to Algorithms </w:t>
       </w:r>
       <w:r>
@@ -555,7 +837,39 @@
           <w:color w:val="202124"/>
           <w:shd w:val="clear" w:color="auto" w:fill="FFFFFF"/>
         </w:rPr>
-        <w:t xml:space="preserve">, we should strive for objectivity in our fonts). Since comic sans and other more casual fonts lower one’s grade, and more professional-looking fonts raise it, we can achieve a neutral font by amortizing it over randomly selected fonts. Thus, fonts for this section of the page are randomly generated and change every few seconds. </w:t>
+        <w:t xml:space="preserve">, </w:t>
+      </w:r>
+      <w:r>
+        <w:rPr>
+          <w:rFonts w:ascii="Georgia" w:hAnsi="Georgia"/>
+          <w:color w:val="202124"/>
+          <w:shd w:val="clear" w:color="auto" w:fill="FFFFFF"/>
+        </w:rPr>
+        <w:t xml:space="preserve">so </w:t>
+      </w:r>
+      <w:r>
+        <w:rPr>
+          <w:rFonts w:ascii="Georgia" w:hAnsi="Georgia"/>
+          <w:color w:val="202124"/>
+          <w:shd w:val="clear" w:color="auto" w:fill="FFFFFF"/>
+        </w:rPr>
+        <w:t xml:space="preserve">we should strive for objectivity in our fonts). Since comic sans and other more casual fonts lower one’s grade, and more professional-looking fonts raise it, we can achieve a neutral font by amortizing it over randomly selected fonts. Thus, fonts </w:t>
+      </w:r>
+      <w:r>
+        <w:rPr>
+          <w:rFonts w:ascii="Georgia" w:hAnsi="Georgia"/>
+          <w:color w:val="202124"/>
+          <w:shd w:val="clear" w:color="auto" w:fill="FFFFFF"/>
+        </w:rPr>
+        <w:t xml:space="preserve">and colors </w:t>
+      </w:r>
+      <w:r>
+        <w:rPr>
+          <w:rFonts w:ascii="Georgia" w:hAnsi="Georgia"/>
+          <w:color w:val="202124"/>
+          <w:shd w:val="clear" w:color="auto" w:fill="FFFFFF"/>
+        </w:rPr>
+        <w:t xml:space="preserve">for this section of the page are randomly generated and change every few seconds. </w:t>
       </w:r>
     </w:p>
     <w:p>
@@ -574,7 +888,49 @@
           <w:color w:val="202124"/>
           <w:shd w:val="clear" w:color="auto" w:fill="FFFFFF"/>
         </w:rPr>
-        <w:t xml:space="preserve">I actually really like the visual effect of this, and was happy that it came out like I wanted, since I wanted to sort of mimic a keyboard lighting effect called </w:t>
+        <w:t xml:space="preserve">I actually really like the visual effect of this, and was happy that it came out like I </w:t>
+      </w:r>
+      <w:r>
+        <w:rPr>
+          <w:rFonts w:ascii="Georgia" w:hAnsi="Georgia"/>
+          <w:color w:val="202124"/>
+          <w:shd w:val="clear" w:color="auto" w:fill="FFFFFF"/>
+        </w:rPr>
+        <w:t>intended</w:t>
+      </w:r>
+      <w:r>
+        <w:rPr>
+          <w:rFonts w:ascii="Georgia" w:hAnsi="Georgia"/>
+          <w:color w:val="202124"/>
+          <w:shd w:val="clear" w:color="auto" w:fill="FFFFFF"/>
+        </w:rPr>
+        <w:t xml:space="preserve">, since I wanted </w:t>
+      </w:r>
+      <w:r>
+        <w:rPr>
+          <w:rFonts w:ascii="Georgia" w:hAnsi="Georgia"/>
+          <w:color w:val="202124"/>
+          <w:shd w:val="clear" w:color="auto" w:fill="FFFFFF"/>
+        </w:rPr>
+        <w:t xml:space="preserve">it </w:t>
+      </w:r>
+      <w:proofErr w:type="spellStart"/>
+      <w:r>
+        <w:rPr>
+          <w:rFonts w:ascii="Georgia" w:hAnsi="Georgia"/>
+          <w:color w:val="202124"/>
+          <w:shd w:val="clear" w:color="auto" w:fill="FFFFFF"/>
+        </w:rPr>
+        <w:t>to</w:t>
+      </w:r>
+      <w:proofErr w:type="spellEnd"/>
+      <w:r>
+        <w:rPr>
+          <w:rFonts w:ascii="Georgia" w:hAnsi="Georgia"/>
+          <w:color w:val="202124"/>
+          <w:shd w:val="clear" w:color="auto" w:fill="FFFFFF"/>
+        </w:rPr>
+        <w:t xml:space="preserve"> sort of mimic a keyboard lighting effect called </w:t>
       </w:r>
       <w:hyperlink r:id="rId10" w:history="1">
         <w:r>
@@ -592,7 +948,23 @@
           <w:color w:val="202124"/>
           <w:shd w:val="clear" w:color="auto" w:fill="FFFFFF"/>
         </w:rPr>
-        <w:t>. I think that also highlights an interesting tradeoff between the aesthetic value of a book-object and</w:t>
+        <w:t xml:space="preserve">. I think </w:t>
+      </w:r>
+      <w:r>
+        <w:rPr>
+          <w:rFonts w:ascii="Georgia" w:hAnsi="Georgia"/>
+          <w:color w:val="202124"/>
+          <w:shd w:val="clear" w:color="auto" w:fill="FFFFFF"/>
+        </w:rPr>
+        <w:t xml:space="preserve">this page </w:t>
+      </w:r>
+      <w:r>
+        <w:rPr>
+          <w:rFonts w:ascii="Georgia" w:hAnsi="Georgia"/>
+          <w:color w:val="202124"/>
+          <w:shd w:val="clear" w:color="auto" w:fill="FFFFFF"/>
+        </w:rPr>
+        <w:t>also highlights an interesting tradeoff between the aesthetic value of a book-object and</w:t>
       </w:r>
       <w:r>
         <w:rPr>
@@ -680,6 +1052,78 @@
           <w:shd w:val="clear" w:color="auto" w:fill="FFFFFF"/>
         </w:rPr>
         <w:t>, and I leave it as an exercise for the reader to determine where the inspiration came from.</w:t>
+      </w:r>
+    </w:p>
+    <w:p>
+      <w:pPr>
+        <w:spacing w:line="480" w:lineRule="auto"/>
+        <w:ind w:firstLine="720"/>
+        <w:rPr>
+          <w:rFonts w:ascii="Georgia" w:hAnsi="Georgia"/>
+          <w:color w:val="202124"/>
+          <w:shd w:val="clear" w:color="auto" w:fill="FFFFFF"/>
+        </w:rPr>
+      </w:pPr>
+      <w:r>
+        <w:rPr>
+          <w:rFonts w:ascii="Georgia" w:hAnsi="Georgia"/>
+          <w:color w:val="202124"/>
+          <w:shd w:val="clear" w:color="auto" w:fill="FFFFFF"/>
+        </w:rPr>
+        <w:t xml:space="preserve">I think </w:t>
+      </w:r>
+      <w:r>
+        <w:rPr>
+          <w:rFonts w:ascii="Georgia" w:hAnsi="Georgia"/>
+          <w:color w:val="202124"/>
+          <w:shd w:val="clear" w:color="auto" w:fill="FFFFFF"/>
+        </w:rPr>
+        <w:t>I’d love to implement more little pages like these or maybe make a script that generates websites like this given a piece of text (parametrize it on the text). I also think cleaning up the user interface a little bit and adding some bells and whistles (</w:t>
+      </w:r>
+      <w:proofErr w:type="spellStart"/>
+      <w:proofErr w:type="gramStart"/>
+      <w:r>
+        <w:rPr>
+          <w:rFonts w:ascii="Georgia" w:hAnsi="Georgia"/>
+          <w:color w:val="202124"/>
+          <w:shd w:val="clear" w:color="auto" w:fill="FFFFFF"/>
+        </w:rPr>
+        <w:t>ie</w:t>
+      </w:r>
+      <w:proofErr w:type="spellEnd"/>
+      <w:r>
+        <w:rPr>
+          <w:rFonts w:ascii="Georgia" w:hAnsi="Georgia"/>
+          <w:color w:val="202124"/>
+          <w:shd w:val="clear" w:color="auto" w:fill="FFFFFF"/>
+        </w:rPr>
+        <w:t>;</w:t>
+      </w:r>
+      <w:proofErr w:type="gramEnd"/>
+      <w:r>
+        <w:rPr>
+          <w:rFonts w:ascii="Georgia" w:hAnsi="Georgia"/>
+          <w:color w:val="202124"/>
+          <w:shd w:val="clear" w:color="auto" w:fill="FFFFFF"/>
+        </w:rPr>
+        <w:t xml:space="preserve"> </w:t>
+      </w:r>
+      <w:r>
+        <w:rPr>
+          <w:rFonts w:ascii="Georgia" w:hAnsi="Georgia"/>
+          <w:color w:val="202124"/>
+          <w:shd w:val="clear" w:color="auto" w:fill="FFFFFF"/>
+        </w:rPr>
+        <w:lastRenderedPageBreak/>
+        <w:t xml:space="preserve">stuff like fake buttons that lead nowhere and a copyright at the bottom of the page, etc.) would really enhance the sense that this is an antagonistic UI since the more professional it looks the less likely it is to be a </w:t>
+      </w:r>
+      <w:r>
+        <w:rPr>
+          <w:rFonts w:ascii="Georgia" w:hAnsi="Georgia"/>
+          <w:color w:val="202124"/>
+          <w:shd w:val="clear" w:color="auto" w:fill="FFFFFF"/>
+        </w:rPr>
+        <w:t xml:space="preserve">well-intentioned student. </w:t>
       </w:r>
     </w:p>
     <w:p>
@@ -709,17 +1153,8 @@
           <w:color w:val="202124"/>
           <w:shd w:val="clear" w:color="auto" w:fill="FFFFFF"/>
         </w:rPr>
-        <w:t xml:space="preserve">I think </w:t>
-      </w:r>
-      <w:r>
-        <w:rPr>
-          <w:rFonts w:ascii="Georgia" w:hAnsi="Georgia"/>
-          <w:color w:val="202124"/>
-          <w:shd w:val="clear" w:color="auto" w:fill="FFFFFF"/>
-        </w:rPr>
-        <w:t>I’d love to implement more little pages like these or maybe make a script that generates websites like this given a piece of text (parametrize it on the text). I also think cleaning up the user interface a little bit and adding some bells and whistles (</w:t>
-      </w:r>
-      <w:proofErr w:type="spellStart"/>
+        <w:t xml:space="preserve">I’ve wanted to explore the idea of an antagonistic UI for a while now, and I think doing so in the context of an anti-skeuomorph is </w:t>
+      </w:r>
       <w:proofErr w:type="gramStart"/>
       <w:r>
         <w:rPr>
@@ -727,16 +1162,7 @@
           <w:color w:val="202124"/>
           <w:shd w:val="clear" w:color="auto" w:fill="FFFFFF"/>
         </w:rPr>
-        <w:t>ie</w:t>
-      </w:r>
-      <w:proofErr w:type="spellEnd"/>
-      <w:r>
-        <w:rPr>
-          <w:rFonts w:ascii="Georgia" w:hAnsi="Georgia"/>
-          <w:color w:val="202124"/>
-          <w:shd w:val="clear" w:color="auto" w:fill="FFFFFF"/>
-        </w:rPr>
-        <w:t>;</w:t>
+        <w:t>a really interesting</w:t>
       </w:r>
       <w:proofErr w:type="gramEnd"/>
       <w:r>
@@ -745,54 +1171,7 @@
           <w:color w:val="202124"/>
           <w:shd w:val="clear" w:color="auto" w:fill="FFFFFF"/>
         </w:rPr>
-        <w:t xml:space="preserve"> stuff like fake buttons that lead nowhere and a copyright at the bottom of the page, etc.) </w:t>
-      </w:r>
-      <w:r>
-        <w:rPr>
-          <w:rFonts w:ascii="Georgia" w:hAnsi="Georgia"/>
-          <w:color w:val="202124"/>
-          <w:shd w:val="clear" w:color="auto" w:fill="FFFFFF"/>
-        </w:rPr>
-        <w:lastRenderedPageBreak/>
-        <w:t xml:space="preserve">would really enhance the sense that this is an antagonistic UI since the more professional it looks the less likely it is to be a </w:t>
-      </w:r>
-      <w:r>
-        <w:rPr>
-          <w:rFonts w:ascii="Georgia" w:hAnsi="Georgia"/>
-          <w:color w:val="202124"/>
-          <w:shd w:val="clear" w:color="auto" w:fill="FFFFFF"/>
-        </w:rPr>
-        <w:t xml:space="preserve">well-intentioned student. </w:t>
-      </w:r>
-    </w:p>
-    <w:p>
-      <w:pPr>
-        <w:spacing w:line="480" w:lineRule="auto"/>
-        <w:ind w:firstLine="720"/>
-        <w:rPr>
-          <w:rFonts w:ascii="Georgia" w:hAnsi="Georgia"/>
-          <w:color w:val="202124"/>
-          <w:shd w:val="clear" w:color="auto" w:fill="FFFFFF"/>
-        </w:rPr>
-      </w:pPr>
-    </w:p>
-    <w:p>
-      <w:pPr>
-        <w:spacing w:line="480" w:lineRule="auto"/>
-        <w:ind w:firstLine="720"/>
-        <w:rPr>
-          <w:rFonts w:ascii="Georgia" w:hAnsi="Georgia"/>
-          <w:color w:val="202124"/>
-          <w:shd w:val="clear" w:color="auto" w:fill="FFFFFF"/>
-        </w:rPr>
-      </w:pPr>
-      <w:r>
-        <w:rPr>
-          <w:rFonts w:ascii="Georgia" w:hAnsi="Georgia"/>
-          <w:color w:val="202124"/>
-          <w:shd w:val="clear" w:color="auto" w:fill="FFFFFF"/>
-        </w:rPr>
-        <w:t>I’ve wanted to explore the idea of an antagonistic UI for a while now, and I think doing so in the context of an anti-skeuomorph is a really interesting idea, I’d love to explore this a bit more</w:t>
+        <w:t xml:space="preserve"> idea, I’d love to explore this a bit more</w:t>
       </w:r>
       <w:r>
         <w:rPr>

</xml_diff>